<commit_message>
Inclusion del logo en el archivo estandar de documentacion
</commit_message>
<xml_diff>
--- a/Estándar de Documentación.docx
+++ b/Estándar de Documentación.docx
@@ -361,25 +361,7 @@
           <w:sz w:val="36"/>
           <w:szCs w:val="36"/>
         </w:rPr>
-        <w:t xml:space="preserve">Vesta </w:t>
-      </w:r>
-      <w:proofErr w:type="spellStart"/>
-      <w:r>
-        <w:rPr>
-          <w:rFonts w:ascii="Cambria" w:hAnsi="Cambria"/>
-          <w:sz w:val="36"/>
-          <w:szCs w:val="36"/>
-        </w:rPr>
-        <w:t>Risk</w:t>
-      </w:r>
-      <w:proofErr w:type="spellEnd"/>
-      <w:r>
-        <w:rPr>
-          <w:rFonts w:ascii="Cambria" w:hAnsi="Cambria"/>
-          <w:sz w:val="36"/>
-          <w:szCs w:val="36"/>
-        </w:rPr>
-        <w:t xml:space="preserve"> Manager</w:t>
+        <w:t>Vesta Risk Manager</w:t>
       </w:r>
     </w:p>
     <w:p>
@@ -407,39 +389,13 @@
         <w:pStyle w:val="Sinespaciado"/>
       </w:pPr>
       <w:r>
-        <w:t>T-</w:t>
-      </w:r>
-      <w:proofErr w:type="spellStart"/>
-      <w:r>
-        <w:t>Code</w:t>
-      </w:r>
-      <w:proofErr w:type="spellEnd"/>
-    </w:p>
-    <w:p>
-      <w:r>
-        <w:t xml:space="preserve">Hugo Frey, </w:t>
-      </w:r>
-      <w:proofErr w:type="spellStart"/>
-      <w:r>
-        <w:t>Agustin</w:t>
-      </w:r>
-      <w:proofErr w:type="spellEnd"/>
-      <w:r>
-        <w:t xml:space="preserve"> </w:t>
-      </w:r>
-      <w:proofErr w:type="spellStart"/>
-      <w:r>
-        <w:t>Collareda</w:t>
-      </w:r>
-      <w:proofErr w:type="spellEnd"/>
-      <w:r>
-        <w:t xml:space="preserve"> y Cintia </w:t>
-      </w:r>
-      <w:proofErr w:type="spellStart"/>
-      <w:r>
-        <w:t>Hernandez</w:t>
-      </w:r>
-      <w:proofErr w:type="spellEnd"/>
+        <w:t>T-Code</w:t>
+      </w:r>
+    </w:p>
+    <w:p>
+      <w:r>
+        <w:t>Hugo Frey, Agustin Collareda y Cintia Hernandez</w:t>
+      </w:r>
     </w:p>
     <w:p>
       <w:pPr>
@@ -451,30 +407,52 @@
           <w:noProof/>
         </w:rPr>
         <w:drawing>
-          <wp:anchor distT="42672" distB="232410" distL="144780" distR="371094" simplePos="0" relativeHeight="251654656" behindDoc="0" locked="0" layoutInCell="1" allowOverlap="1" wp14:anchorId="3B3C6E72" wp14:editId="51BB783D">
+          <wp:anchor distT="0" distB="0" distL="114300" distR="114300" simplePos="0" relativeHeight="251666944" behindDoc="0" locked="0" layoutInCell="1" allowOverlap="1" wp14:anchorId="57C396F7" wp14:editId="59242912">
             <wp:simplePos x="0" y="0"/>
             <wp:positionH relativeFrom="margin">
-              <wp:posOffset>-213360</wp:posOffset>
+              <wp:align>left</wp:align>
             </wp:positionH>
-            <wp:positionV relativeFrom="margin">
-              <wp:posOffset>6997827</wp:posOffset>
+            <wp:positionV relativeFrom="paragraph">
+              <wp:posOffset>3455035</wp:posOffset>
             </wp:positionV>
-            <wp:extent cx="1199896" cy="1200023"/>
-            <wp:effectExtent l="95250" t="76200" r="229235" b="248285"/>
-            <wp:wrapSquare wrapText="bothSides"/>
-            <wp:docPr id="38" name="4 Imagen"/>
+            <wp:extent cx="1800225" cy="904875"/>
+            <wp:effectExtent l="0" t="0" r="9525" b="9525"/>
+            <wp:wrapThrough wrapText="bothSides">
+              <wp:wrapPolygon edited="0">
+                <wp:start x="457" y="0"/>
+                <wp:lineTo x="0" y="1364"/>
+                <wp:lineTo x="0" y="7731"/>
+                <wp:lineTo x="3886" y="15006"/>
+                <wp:lineTo x="3886" y="21373"/>
+                <wp:lineTo x="8229" y="21373"/>
+                <wp:lineTo x="21486" y="15916"/>
+                <wp:lineTo x="21486" y="11823"/>
+                <wp:lineTo x="20571" y="10914"/>
+                <wp:lineTo x="12343" y="7731"/>
+                <wp:lineTo x="12114" y="1364"/>
+                <wp:lineTo x="11657" y="0"/>
+                <wp:lineTo x="457" y="0"/>
+              </wp:wrapPolygon>
+            </wp:wrapThrough>
+            <wp:docPr id="779518345" name="Imagen 19"/>
             <wp:cNvGraphicFramePr>
-              <a:graphicFrameLocks xmlns:a="http://schemas.openxmlformats.org/drawingml/2006/main"/>
+              <a:graphicFrameLocks xmlns:a="http://schemas.openxmlformats.org/drawingml/2006/main" noChangeAspect="1"/>
             </wp:cNvGraphicFramePr>
             <a:graphic xmlns:a="http://schemas.openxmlformats.org/drawingml/2006/main">
               <a:graphicData uri="http://schemas.openxmlformats.org/drawingml/2006/picture">
                 <pic:pic xmlns:pic="http://schemas.openxmlformats.org/drawingml/2006/picture">
                   <pic:nvPicPr>
-                    <pic:cNvPr id="0" name="psi-negro.png"/>
+                    <pic:cNvPr id="779518345" name="Imagen 779518345"/>
                     <pic:cNvPicPr/>
                   </pic:nvPicPr>
                   <pic:blipFill>
-                    <a:blip r:embed="rId9" cstate="print"/>
+                    <a:blip r:embed="rId9" cstate="print">
+                      <a:extLst>
+                        <a:ext uri="{28A0092B-C50C-407E-A947-70E740481C1C}">
+                          <a14:useLocalDpi xmlns:a14="http://schemas.microsoft.com/office/drawing/2010/main" val="0"/>
+                        </a:ext>
+                      </a:extLst>
+                    </a:blip>
                     <a:stretch>
                       <a:fillRect/>
                     </a:stretch>
@@ -482,29 +460,19 @@
                   <pic:spPr>
                     <a:xfrm>
                       <a:off x="0" y="0"/>
-                      <a:ext cx="1199515" cy="1199515"/>
+                      <a:ext cx="1800225" cy="904875"/>
                     </a:xfrm>
                     <a:prstGeom prst="rect">
                       <a:avLst/>
                     </a:prstGeom>
-                    <a:ln>
-                      <a:noFill/>
-                    </a:ln>
-                    <a:effectLst>
-                      <a:outerShdw blurRad="292100" dist="139700" dir="2700000" algn="tl" rotWithShape="0">
-                        <a:srgbClr val="333333">
-                          <a:alpha val="65000"/>
-                        </a:srgbClr>
-                      </a:outerShdw>
-                    </a:effectLst>
                   </pic:spPr>
                 </pic:pic>
               </a:graphicData>
             </a:graphic>
-            <wp14:sizeRelH relativeFrom="page">
+            <wp14:sizeRelH relativeFrom="margin">
               <wp14:pctWidth>0</wp14:pctWidth>
             </wp14:sizeRelH>
-            <wp14:sizeRelV relativeFrom="page">
+            <wp14:sizeRelV relativeFrom="margin">
               <wp14:pctHeight>0</wp14:pctHeight>
             </wp14:sizeRelV>
           </wp:anchor>
@@ -516,7 +484,7 @@
           <w:noProof/>
         </w:rPr>
         <w:drawing>
-          <wp:anchor distT="128016" distB="315468" distL="254508" distR="443103" simplePos="0" relativeHeight="251653632" behindDoc="0" locked="0" layoutInCell="1" allowOverlap="1" wp14:anchorId="1865E40F" wp14:editId="141BB2C0">
+          <wp:anchor distT="128016" distB="315468" distL="254508" distR="443103" simplePos="0" relativeHeight="251653632" behindDoc="0" locked="0" layoutInCell="1" allowOverlap="1" wp14:anchorId="1865E40F" wp14:editId="6C245C6C">
             <wp:simplePos x="0" y="0"/>
             <wp:positionH relativeFrom="margin">
               <wp:posOffset>4301363</wp:posOffset>
@@ -639,18 +607,10 @@
                               <w:pStyle w:val="PSI-DescripcindelDocumentos"/>
                             </w:pPr>
                             <w:r>
-                              <w:t xml:space="preserve">Este documento </w:t>
-                            </w:r>
-                            <w:proofErr w:type="gramStart"/>
-                            <w:r>
-                              <w:t>es</w:t>
+                              <w:t>Este documento es</w:t>
                             </w:r>
                             <w:r>
-                              <w:t>tá  dirigido</w:t>
-                            </w:r>
-                            <w:proofErr w:type="gramEnd"/>
-                            <w:r>
-                              <w:t xml:space="preserve">  a  los   estudiantes</w:t>
+                              <w:t>tá  dirigido  a  los   estudiantes</w:t>
                             </w:r>
                             <w:r>
                               <w:t xml:space="preserve">  de  la  </w:t>
@@ -715,18 +675,10 @@
                         <w:pStyle w:val="PSI-DescripcindelDocumentos"/>
                       </w:pPr>
                       <w:r>
-                        <w:t xml:space="preserve">Este documento </w:t>
-                      </w:r>
-                      <w:proofErr w:type="gramStart"/>
-                      <w:r>
-                        <w:t>es</w:t>
+                        <w:t>Este documento es</w:t>
                       </w:r>
                       <w:r>
-                        <w:t>tá  dirigido</w:t>
-                      </w:r>
-                      <w:proofErr w:type="gramEnd"/>
-                      <w:r>
-                        <w:t xml:space="preserve">  a  los   estudiantes</w:t>
+                        <w:t>tá  dirigido  a  los   estudiantes</w:t>
                       </w:r>
                       <w:r>
                         <w:t xml:space="preserve">  de  la  </w:t>
@@ -891,15 +843,7 @@
         <w:pStyle w:val="PSI-Comentario"/>
       </w:pPr>
       <w:r>
-        <w:t xml:space="preserve"> Para actualizar la tabla de Contenido, haga clic con el botón derecho del ratón sobre cualquier línea del contenido de </w:t>
-      </w:r>
-      <w:proofErr w:type="gramStart"/>
-      <w:r>
-        <w:t>la misma</w:t>
-      </w:r>
-      <w:proofErr w:type="gramEnd"/>
-      <w:r>
-        <w:t xml:space="preserve"> y seleccione Actualizar campos, en el cuadro que aparece seleccione Actualizar toda la tabla y ha</w:t>
+        <w:t xml:space="preserve"> Para actualizar la tabla de Contenido, haga clic con el botón derecho del ratón sobre cualquier línea del contenido de la misma y seleccione Actualizar campos, en el cuadro que aparece seleccione Actualizar toda la tabla y ha</w:t>
       </w:r>
       <w:r>
         <w:t>ga clic en el botón Aceptar.</w:t>
@@ -910,31 +854,7 @@
         <w:pStyle w:val="PSI-Comentario"/>
       </w:pPr>
       <w:r>
-        <w:t xml:space="preserve">Para actualizar los campos en Microsoft Word (los cuales se muestran sobre un fondo gris cuando se selecciona], ir a Archivo &gt; Propiedades &gt; Resumen y reemplazar los campos “Asunto” con el Nombre del </w:t>
-      </w:r>
-      <w:proofErr w:type="gramStart"/>
-      <w:r>
-        <w:t>Proyecto  y</w:t>
-      </w:r>
-      <w:proofErr w:type="gramEnd"/>
-      <w:r>
-        <w:t xml:space="preserve"> “Autor” con el nombre del autor de este documento después ir a Personalizar y actualizar el valor “Numero de Documento” en la lista de propiedades del mismo dialogo, por el nuevo número de versión. Posteriormente cerrar el dialogo actualizar el documento seleccionando en el menú Editar &gt; Seleccionar todo o </w:t>
-      </w:r>
-      <w:proofErr w:type="spellStart"/>
-      <w:r>
-        <w:t>Ctrl</w:t>
-      </w:r>
-      <w:proofErr w:type="spellEnd"/>
-      <w:r>
-        <w:t xml:space="preserve">–E y presionar F9, o simplemente dar un clic sobre el campo y presionar F9. Esto debe repetirse también en el índice, encabezado </w:t>
-      </w:r>
-      <w:proofErr w:type="gramStart"/>
-      <w:r>
-        <w:t>y  pie</w:t>
-      </w:r>
-      <w:proofErr w:type="gramEnd"/>
-      <w:r>
-        <w:t xml:space="preserve"> de página, en todas sus secciones.]</w:t>
+        <w:t>Para actualizar los campos en Microsoft Word (los cuales se muestran sobre un fondo gris cuando se selecciona], ir a Archivo &gt; Propiedades &gt; Resumen y reemplazar los campos “Asunto” con el Nombre del Proyecto  y “Autor” con el nombre del autor de este documento después ir a Personalizar y actualizar el valor “Numero de Documento” en la lista de propiedades del mismo dialogo, por el nuevo número de versión. Posteriormente cerrar el dialogo actualizar el documento seleccionando en el menú Editar &gt; Seleccionar todo o Ctrl–E y presionar F9, o simplemente dar un clic sobre el campo y presionar F9. Esto debe repetirse también en el índice, encabezado y  pie de página, en todas sus secciones.]</w:t>
       </w:r>
     </w:p>
     <w:p>
@@ -975,7 +895,7 @@
                     <pic:cNvPicPr/>
                   </pic:nvPicPr>
                   <pic:blipFill>
-                    <a:blip r:embed="rId9" cstate="print"/>
+                    <a:blip r:embed="rId11" cstate="print"/>
                     <a:stretch>
                       <a:fillRect/>
                     </a:stretch>
@@ -2995,15 +2915,7 @@
         <w:t>especifica los diferentes estándares que se deberán utilizar en la realización de los documentos. Para una mayor comodidad</w:t>
       </w:r>
       <w:r>
-        <w:t xml:space="preserve"> en la aplicación de </w:t>
-      </w:r>
-      <w:proofErr w:type="gramStart"/>
-      <w:r>
-        <w:t>los mismos</w:t>
-      </w:r>
-      <w:proofErr w:type="gramEnd"/>
-      <w:r>
-        <w:t xml:space="preserve">, se encuentra a disposición el archivo ESTANDAR.DOCX el cual contiene la </w:t>
+        <w:t xml:space="preserve"> en la aplicación de los mismos, se encuentra a disposición el archivo ESTANDAR.DOCX el cual contiene la </w:t>
       </w:r>
       <w:r>
         <w:t>plantilla</w:t>
@@ -3312,23 +3224,7 @@
         <w:t xml:space="preserve"> cm.</w:t>
       </w:r>
       <w:r>
-        <w:t xml:space="preserve"> En el margen superior se colocará sobre el borde </w:t>
-      </w:r>
-      <w:proofErr w:type="gramStart"/>
-      <w:r>
-        <w:t>derecho  el</w:t>
-      </w:r>
-      <w:proofErr w:type="gramEnd"/>
-      <w:r>
-        <w:t xml:space="preserve"> logo de PSI, mientras que en el lado izquierdo estará ubicado el logo de la UNPA conjuntamente con el Nombre del Documento, ubicando debajo de este el Nombre del Proyecto. Se debe utilizar el tipo de letra Calibri 11 </w:t>
-      </w:r>
-      <w:proofErr w:type="spellStart"/>
-      <w:r>
-        <w:t>pto</w:t>
-      </w:r>
-      <w:proofErr w:type="spellEnd"/>
-      <w:r>
-        <w:t>.</w:t>
+        <w:t xml:space="preserve"> En el margen superior se colocará sobre el borde derecho  el logo de PSI, mientras que en el lado izquierdo estará ubicado el logo de la UNPA conjuntamente con el Nombre del Documento, ubicando debajo de este el Nombre del Proyecto. Se debe utilizar el tipo de letra Calibri 11 pto.</w:t>
       </w:r>
     </w:p>
     <w:p>
@@ -3388,7 +3284,7 @@
                     </pic:cNvPicPr>
                   </pic:nvPicPr>
                   <pic:blipFill>
-                    <a:blip r:embed="rId11">
+                    <a:blip r:embed="rId12">
                       <a:extLst>
                         <a:ext uri="{28A0092B-C50C-407E-A947-70E740481C1C}">
                           <a14:useLocalDpi xmlns:a14="http://schemas.microsoft.com/office/drawing/2010/main" val="0"/>
@@ -3455,7 +3351,7 @@
                     </pic:cNvPicPr>
                   </pic:nvPicPr>
                   <pic:blipFill>
-                    <a:blip r:embed="rId12">
+                    <a:blip r:embed="rId13">
                       <a:extLst>
                         <a:ext uri="{28A0092B-C50C-407E-A947-70E740481C1C}">
                           <a14:useLocalDpi xmlns:a14="http://schemas.microsoft.com/office/drawing/2010/main" val="0"/>
@@ -3539,7 +3435,7 @@
                     </pic:cNvPicPr>
                   </pic:nvPicPr>
                   <pic:blipFill>
-                    <a:blip r:embed="rId11">
+                    <a:blip r:embed="rId12">
                       <a:extLst>
                         <a:ext uri="{28A0092B-C50C-407E-A947-70E740481C1C}">
                           <a14:useLocalDpi xmlns:a14="http://schemas.microsoft.com/office/drawing/2010/main" val="0"/>
@@ -3608,7 +3504,7 @@
                     </pic:cNvPicPr>
                   </pic:nvPicPr>
                   <pic:blipFill>
-                    <a:blip r:embed="rId13">
+                    <a:blip r:embed="rId14">
                       <a:extLst>
                         <a:ext uri="{28A0092B-C50C-407E-A947-70E740481C1C}">
                           <a14:useLocalDpi xmlns:a14="http://schemas.microsoft.com/office/drawing/2010/main" val="0"/>
@@ -4008,7 +3904,7 @@
                     </pic:cNvPicPr>
                   </pic:nvPicPr>
                   <pic:blipFill>
-                    <a:blip r:embed="rId13">
+                    <a:blip r:embed="rId14">
                       <a:extLst>
                         <a:ext uri="{28A0092B-C50C-407E-A947-70E740481C1C}">
                           <a14:useLocalDpi xmlns:a14="http://schemas.microsoft.com/office/drawing/2010/main" val="0"/>
@@ -4068,15 +3964,7 @@
         <w:t xml:space="preserve">01 </w:t>
       </w:r>
       <w:r>
-        <w:t xml:space="preserve">cm. En el margen inferior, con una línea sencilla debajo de la cual se colocará sobre la derecha el número de página y sobre la izquierda el Nombre del Documento. Se debe utilizar el tipo de letra Calibri 11 </w:t>
-      </w:r>
-      <w:proofErr w:type="spellStart"/>
-      <w:r>
-        <w:t>pto</w:t>
-      </w:r>
-      <w:proofErr w:type="spellEnd"/>
-      <w:r>
-        <w:t>.</w:t>
+        <w:t>cm. En el margen inferior, con una línea sencilla debajo de la cual se colocará sobre la derecha el número de página y sobre la izquierda el Nombre del Documento. Se debe utilizar el tipo de letra Calibri 11 pto.</w:t>
       </w:r>
     </w:p>
     <w:p>
@@ -4216,15 +4104,7 @@
         <w:pStyle w:val="PSI-Normal"/>
       </w:pPr>
       <w:r>
-        <w:t xml:space="preserve">Justificado.  Tipo de letra Calibri 11 </w:t>
-      </w:r>
-      <w:proofErr w:type="spellStart"/>
-      <w:r>
-        <w:t>pto</w:t>
-      </w:r>
-      <w:proofErr w:type="spellEnd"/>
-      <w:r>
-        <w:t>. Si existe un diagrama en el cuerpo del documento, no debe quedar parte en una hoja y parte en otra. El diagrama completo, debe quedar en la misma hoja. Entiéndase por diagrama a tablas, dibujos, y demás.</w:t>
+        <w:t>Justificado.  Tipo de letra Calibri 11 pto. Si existe un diagrama en el cuerpo del documento, no debe quedar parte en una hoja y parte en otra. El diagrama completo, debe quedar en la misma hoja. Entiéndase por diagrama a tablas, dibujos, y demás.</w:t>
       </w:r>
     </w:p>
     <w:p/>
@@ -4749,23 +4629,7 @@
         <w:pStyle w:val="PSI-Normal"/>
       </w:pPr>
       <w:r>
-        <w:t xml:space="preserve">Para realizar la descripción del documento se colocan corchetes al inicio y final </w:t>
-      </w:r>
-      <w:proofErr w:type="gramStart"/>
-      <w:r>
-        <w:t>del mismo</w:t>
-      </w:r>
-      <w:proofErr w:type="gramEnd"/>
-      <w:r>
-        <w:t xml:space="preserve">. Tipo de </w:t>
-      </w:r>
-      <w:proofErr w:type="gramStart"/>
-      <w:r>
-        <w:t>letra  Calibri</w:t>
-      </w:r>
-      <w:proofErr w:type="gramEnd"/>
-      <w:r>
-        <w:t xml:space="preserve"> 11pto.  Letra cursiva. Interlineado Múltiple.</w:t>
+        <w:t>Para realizar la descripción del documento se colocan corchetes al inicio y final del mismo. Tipo de letra  Calibri 11pto.  Letra cursiva. Interlineado Múltiple.</w:t>
       </w:r>
     </w:p>
     <w:p>
@@ -4852,15 +4716,7 @@
         <w:jc w:val="both"/>
       </w:pPr>
       <w:r>
-        <w:t xml:space="preserve">Todos los Títulos deben estar alineados </w:t>
-      </w:r>
-      <w:proofErr w:type="gramStart"/>
-      <w:r>
-        <w:t>sobre  la</w:t>
-      </w:r>
-      <w:proofErr w:type="gramEnd"/>
-      <w:r>
-        <w:t xml:space="preserve"> izquierda.</w:t>
+        <w:t>Todos los Títulos deben estar alineados sobre  la izquierda.</w:t>
       </w:r>
     </w:p>
     <w:p>
@@ -4873,15 +4729,7 @@
         <w:jc w:val="both"/>
       </w:pPr>
       <w:r>
-        <w:t xml:space="preserve">En Ningún caso debe quedar un título ubicado al final de una </w:t>
-      </w:r>
-      <w:proofErr w:type="gramStart"/>
-      <w:r>
-        <w:t>página</w:t>
-      </w:r>
-      <w:proofErr w:type="gramEnd"/>
-      <w:r>
-        <w:t xml:space="preserve"> sino que debe pasarse a la página siguiente.</w:t>
+        <w:t>En Ningún caso debe quedar un título ubicado al final de una página sino que debe pasarse a la página siguiente.</w:t>
       </w:r>
     </w:p>
     <w:p>
@@ -5054,15 +4902,7 @@
               <w:t>Tamaño</w:t>
             </w:r>
             <w:r>
-              <w:t xml:space="preserve">: 14 </w:t>
-            </w:r>
-            <w:proofErr w:type="spellStart"/>
-            <w:r>
-              <w:t>pto</w:t>
-            </w:r>
-            <w:proofErr w:type="spellEnd"/>
-            <w:r>
-              <w:t xml:space="preserve">. Negrita. </w:t>
+              <w:t xml:space="preserve">: 14 pto. Negrita. </w:t>
             </w:r>
             <w:r>
               <w:br/>
@@ -5270,15 +5110,7 @@
               <w:t>3</w:t>
             </w:r>
             <w:r>
-              <w:t xml:space="preserve"> </w:t>
-            </w:r>
-            <w:proofErr w:type="spellStart"/>
-            <w:r>
-              <w:t>pto</w:t>
-            </w:r>
-            <w:proofErr w:type="spellEnd"/>
-            <w:r>
-              <w:t xml:space="preserve">. Negrita. </w:t>
+              <w:t xml:space="preserve"> pto. Negrita. </w:t>
             </w:r>
             <w:r>
               <w:br/>
@@ -5478,15 +5310,7 @@
               <w:t>Tamaño</w:t>
             </w:r>
             <w:r>
-              <w:t xml:space="preserve">: 11 </w:t>
-            </w:r>
-            <w:proofErr w:type="spellStart"/>
-            <w:r>
-              <w:t>pto</w:t>
-            </w:r>
-            <w:proofErr w:type="spellEnd"/>
-            <w:r>
-              <w:t xml:space="preserve">. Negrita. </w:t>
+              <w:t xml:space="preserve">: 11 pto. Negrita. </w:t>
             </w:r>
             <w:r>
               <w:br/>
@@ -5670,15 +5494,7 @@
               <w:t>Tamaño</w:t>
             </w:r>
             <w:r>
-              <w:t xml:space="preserve">: 11 </w:t>
-            </w:r>
-            <w:proofErr w:type="spellStart"/>
-            <w:r>
-              <w:t>pto</w:t>
-            </w:r>
-            <w:proofErr w:type="spellEnd"/>
-            <w:r>
-              <w:t xml:space="preserve">. Negrita. </w:t>
+              <w:t xml:space="preserve">: 11 pto. Negrita. </w:t>
             </w:r>
             <w:r>
               <w:br/>
@@ -5734,23 +5550,7 @@
         <w:pStyle w:val="PSI-Normal"/>
       </w:pPr>
       <w:r>
-        <w:t xml:space="preserve">Para los comentarios se </w:t>
-      </w:r>
-      <w:proofErr w:type="gramStart"/>
-      <w:r>
-        <w:t>utilizara</w:t>
-      </w:r>
-      <w:proofErr w:type="gramEnd"/>
-      <w:r>
-        <w:t xml:space="preserve"> corchetes al inicio y final del mismo. Tipo de </w:t>
-      </w:r>
-      <w:proofErr w:type="gramStart"/>
-      <w:r>
-        <w:t>letra  Calibri</w:t>
-      </w:r>
-      <w:proofErr w:type="gramEnd"/>
-      <w:r>
-        <w:t xml:space="preserve"> 11pto. </w:t>
+        <w:t xml:space="preserve">Para los comentarios se utilizara corchetes al inicio y final del mismo. Tipo de letra  Calibri 11pto. </w:t>
       </w:r>
       <w:r>
         <w:t xml:space="preserve"> Letra cursiva. Interlineado Múltiple.</w:t>
@@ -5816,23 +5616,7 @@
         <w:t>omentarios no utiliza corchetes</w:t>
       </w:r>
       <w:r>
-        <w:t xml:space="preserve">. Tipo de </w:t>
-      </w:r>
-      <w:proofErr w:type="gramStart"/>
-      <w:r>
-        <w:t>letra  Calibri</w:t>
-      </w:r>
-      <w:proofErr w:type="gramEnd"/>
-      <w:r>
-        <w:t xml:space="preserve"> 11pto.  Letra cursiva. Interlineado 1,</w:t>
-      </w:r>
-      <w:proofErr w:type="gramStart"/>
-      <w:r>
-        <w:t>5  líneas</w:t>
-      </w:r>
-      <w:proofErr w:type="gramEnd"/>
-      <w:r>
-        <w:t>.</w:t>
+        <w:t>. Tipo de letra  Calibri 11pto.  Letra cursiva. Interlineado 1,5  líneas.</w:t>
       </w:r>
       <w:r>
         <w:t xml:space="preserve"> </w:t>
@@ -5917,23 +5701,7 @@
         <w:t xml:space="preserve">corchetes. </w:t>
       </w:r>
       <w:r>
-        <w:t xml:space="preserve">Tipo de </w:t>
-      </w:r>
-      <w:proofErr w:type="gramStart"/>
-      <w:r>
-        <w:t>letra  Calibri</w:t>
-      </w:r>
-      <w:proofErr w:type="gramEnd"/>
-      <w:r>
-        <w:t xml:space="preserve"> 11pto.  Letra cursiva. Interlineado 1,</w:t>
-      </w:r>
-      <w:proofErr w:type="gramStart"/>
-      <w:r>
-        <w:t>5  líneas</w:t>
-      </w:r>
-      <w:proofErr w:type="gramEnd"/>
-      <w:r>
-        <w:t>.</w:t>
+        <w:t>Tipo de letra  Calibri 11pto.  Letra cursiva. Interlineado 1,5  líneas.</w:t>
       </w:r>
       <w:r>
         <w:rPr>
@@ -6017,23 +5785,7 @@
         <w:jc w:val="both"/>
       </w:pPr>
       <w:r>
-        <w:t xml:space="preserve">Para los comentarios se </w:t>
-      </w:r>
-      <w:proofErr w:type="gramStart"/>
-      <w:r>
-        <w:t>utilizara</w:t>
-      </w:r>
-      <w:proofErr w:type="gramEnd"/>
-      <w:r>
-        <w:t xml:space="preserve"> corchetes al inicio y final del mismo. Tipo de </w:t>
-      </w:r>
-      <w:proofErr w:type="gramStart"/>
-      <w:r>
-        <w:t>letra  Calibri</w:t>
-      </w:r>
-      <w:proofErr w:type="gramEnd"/>
-      <w:r>
-        <w:t xml:space="preserve"> 11pto.  Letra cursiva</w:t>
+        <w:t>Para los comentarios se utilizara corchetes al inicio y final del mismo. Tipo de letra  Calibri 11pto.  Letra cursiva</w:t>
       </w:r>
       <w:r>
         <w:t>. Texto Justificado.</w:t>
@@ -6125,15 +5877,7 @@
               <w:t>[</w:t>
             </w:r>
             <w:r>
-              <w:t xml:space="preserve">Este texto es solo un </w:t>
-            </w:r>
-            <w:proofErr w:type="gramStart"/>
-            <w:r>
-              <w:t>ejemplo ,</w:t>
-            </w:r>
-            <w:proofErr w:type="gramEnd"/>
-            <w:r>
-              <w:t xml:space="preserve"> se encuentra en </w:t>
+              <w:t xml:space="preserve">Este texto es solo un ejemplo , se encuentra en </w:t>
             </w:r>
             <w:r>
               <w:t xml:space="preserve"> “PSI – Comentario en Tabla”]</w:t>
@@ -6324,21 +6068,7 @@
           <w:b/>
         </w:rPr>
         <w:lastRenderedPageBreak/>
-        <w:t xml:space="preserve">Logo de PSI </w:t>
-      </w:r>
-      <w:proofErr w:type="spellStart"/>
-      <w:r>
-        <w:rPr>
-          <w:b/>
-        </w:rPr>
-        <w:t>Group</w:t>
-      </w:r>
-      <w:proofErr w:type="spellEnd"/>
-      <w:r>
-        <w:rPr>
-          <w:b/>
-        </w:rPr>
-        <w:t xml:space="preserve"> </w:t>
+        <w:t xml:space="preserve">Logo de PSI Group </w:t>
       </w:r>
       <w:r>
         <w:t xml:space="preserve">del lado Izquierdo inferior </w:t>
@@ -6495,20 +6225,12 @@
         <w:pStyle w:val="PSI-Normal"/>
       </w:pPr>
       <w:r>
-        <w:t xml:space="preserve">Se incluirán cuando el documento lo requiera al final de este. La numeración de los mismos se realizará utilizando letras en orden alfabético (A, B, </w:t>
-      </w:r>
-      <w:proofErr w:type="gramStart"/>
-      <w:r>
-        <w:t>...,y</w:t>
-      </w:r>
-      <w:proofErr w:type="gramEnd"/>
-      <w:r>
-        <w:t xml:space="preserve"> así sucesivamente).</w:t>
+        <w:t>Se incluirán cuando el documento lo requiera al final de este. La numeración de los mismos se realizará utilizando letras en orden alfabético (A, B, ...,y así sucesivamente).</w:t>
       </w:r>
     </w:p>
     <w:sectPr>
-      <w:headerReference w:type="default" r:id="rId14"/>
-      <w:footerReference w:type="default" r:id="rId15"/>
+      <w:headerReference w:type="default" r:id="rId15"/>
+      <w:footerReference w:type="default" r:id="rId16"/>
       <w:pgSz w:w="11906" w:h="16838"/>
       <w:pgMar w:top="1535" w:right="1701" w:bottom="1417" w:left="1701" w:header="567" w:footer="572" w:gutter="0"/>
       <w:cols w:space="708"/>
@@ -6558,16 +6280,8 @@
       <w:rPr>
         <w:lang w:val="es-AR"/>
       </w:rPr>
-      <w:t>T-</w:t>
+      <w:t>T-Code</w:t>
     </w:r>
-    <w:proofErr w:type="spellStart"/>
-    <w:r>
-      <w:rPr>
-        <w:lang w:val="es-AR"/>
-      </w:rPr>
-      <w:t>Code</w:t>
-    </w:r>
-    <w:proofErr w:type="spellEnd"/>
     <w:r>
       <w:rPr>
         <w:lang w:val="es-AR"/>
@@ -6955,44 +6669,8 @@
       <w:rPr>
         <w:lang w:val="es-AR"/>
       </w:rPr>
-      <w:t xml:space="preserve">Hugo Frey, </w:t>
+      <w:t>Hugo Frey, Agustin Collareda y Cintia Hernandez</w:t>
     </w:r>
-    <w:proofErr w:type="spellStart"/>
-    <w:r>
-      <w:rPr>
-        <w:lang w:val="es-AR"/>
-      </w:rPr>
-      <w:t>Agustin</w:t>
-    </w:r>
-    <w:proofErr w:type="spellEnd"/>
-    <w:r>
-      <w:rPr>
-        <w:lang w:val="es-AR"/>
-      </w:rPr>
-      <w:t xml:space="preserve"> </w:t>
-    </w:r>
-    <w:proofErr w:type="spellStart"/>
-    <w:r>
-      <w:rPr>
-        <w:lang w:val="es-AR"/>
-      </w:rPr>
-      <w:t>Collareda</w:t>
-    </w:r>
-    <w:proofErr w:type="spellEnd"/>
-    <w:r>
-      <w:rPr>
-        <w:lang w:val="es-AR"/>
-      </w:rPr>
-      <w:t xml:space="preserve"> y Cintia </w:t>
-    </w:r>
-    <w:proofErr w:type="spellStart"/>
-    <w:r>
-      <w:rPr>
-        <w:lang w:val="es-AR"/>
-      </w:rPr>
-      <w:t>Hernandez</w:t>
-    </w:r>
-    <w:proofErr w:type="spellEnd"/>
   </w:p>
 </w:ftr>
 </file>
@@ -7487,23 +7165,7 @@
         <w:rFonts w:ascii="Cambria" w:eastAsia="Times New Roman" w:hAnsi="Cambria"/>
         <w:szCs w:val="36"/>
       </w:rPr>
-      <w:t xml:space="preserve">Vesta </w:t>
-    </w:r>
-    <w:proofErr w:type="spellStart"/>
-    <w:r>
-      <w:rPr>
-        <w:rFonts w:ascii="Cambria" w:eastAsia="Times New Roman" w:hAnsi="Cambria"/>
-        <w:szCs w:val="36"/>
-      </w:rPr>
-      <w:t>Risk</w:t>
-    </w:r>
-    <w:proofErr w:type="spellEnd"/>
-    <w:r>
-      <w:rPr>
-        <w:rFonts w:ascii="Cambria" w:eastAsia="Times New Roman" w:hAnsi="Cambria"/>
-        <w:szCs w:val="36"/>
-      </w:rPr>
-      <w:t xml:space="preserve"> Manager</w:t>
+      <w:t>Vesta Risk Manager</w:t>
     </w:r>
     <w:r>
       <w:rPr>
@@ -9647,7 +9309,6 @@
     <w:uiPriority w:val="99"/>
     <w:semiHidden/>
     <w:unhideWhenUsed/>
-    <w:qFormat/>
     <w:tblPr>
       <w:tblInd w:w="0" w:type="dxa"/>
       <w:tblCellMar>
@@ -10030,7 +9691,7 @@
       <w:u w:val="single"/>
     </w:rPr>
   </w:style>
-  <w:style w:type="paragraph" w:styleId="TtulodeTDC">
+  <w:style w:type="paragraph" w:customStyle="1" w:styleId="TtulodeTDC">
     <w:name w:val="Título de TDC"/>
     <w:basedOn w:val="Ttulo1"/>
     <w:next w:val="Normal"/>

</xml_diff>

<commit_message>
Doc: Modificación del estandar de caratula para incluir nuestro logo
</commit_message>
<xml_diff>
--- a/Estándar de Documentación.docx
+++ b/Estándar de Documentación.docx
@@ -361,7 +361,25 @@
           <w:sz w:val="36"/>
           <w:szCs w:val="36"/>
         </w:rPr>
-        <w:t>Vesta Risk Manager</w:t>
+        <w:t xml:space="preserve">Vesta </w:t>
+      </w:r>
+      <w:proofErr w:type="spellStart"/>
+      <w:r>
+        <w:rPr>
+          <w:rFonts w:ascii="Cambria" w:hAnsi="Cambria"/>
+          <w:sz w:val="36"/>
+          <w:szCs w:val="36"/>
+        </w:rPr>
+        <w:t>Risk</w:t>
+      </w:r>
+      <w:proofErr w:type="spellEnd"/>
+      <w:r>
+        <w:rPr>
+          <w:rFonts w:ascii="Cambria" w:hAnsi="Cambria"/>
+          <w:sz w:val="36"/>
+          <w:szCs w:val="36"/>
+        </w:rPr>
+        <w:t xml:space="preserve"> Manager</w:t>
       </w:r>
     </w:p>
     <w:p>
@@ -389,13 +407,39 @@
         <w:pStyle w:val="Sinespaciado"/>
       </w:pPr>
       <w:r>
-        <w:t>T-Code</w:t>
-      </w:r>
-    </w:p>
-    <w:p>
-      <w:r>
-        <w:t>Hugo Frey, Agustin Collareda y Cintia Hernandez</w:t>
-      </w:r>
+        <w:t>T-</w:t>
+      </w:r>
+      <w:proofErr w:type="spellStart"/>
+      <w:r>
+        <w:t>Code</w:t>
+      </w:r>
+      <w:proofErr w:type="spellEnd"/>
+    </w:p>
+    <w:p>
+      <w:r>
+        <w:t xml:space="preserve">Hugo Frey, </w:t>
+      </w:r>
+      <w:proofErr w:type="spellStart"/>
+      <w:r>
+        <w:t>Agustin</w:t>
+      </w:r>
+      <w:proofErr w:type="spellEnd"/>
+      <w:r>
+        <w:t xml:space="preserve"> </w:t>
+      </w:r>
+      <w:proofErr w:type="spellStart"/>
+      <w:r>
+        <w:t>Collareda</w:t>
+      </w:r>
+      <w:proofErr w:type="spellEnd"/>
+      <w:r>
+        <w:t xml:space="preserve"> y Cintia </w:t>
+      </w:r>
+      <w:proofErr w:type="spellStart"/>
+      <w:r>
+        <w:t>Hernandez</w:t>
+      </w:r>
+      <w:proofErr w:type="spellEnd"/>
     </w:p>
     <w:p>
       <w:pPr>
@@ -854,7 +898,15 @@
         <w:pStyle w:val="PSI-Comentario"/>
       </w:pPr>
       <w:r>
-        <w:t>Para actualizar los campos en Microsoft Word (los cuales se muestran sobre un fondo gris cuando se selecciona], ir a Archivo &gt; Propiedades &gt; Resumen y reemplazar los campos “Asunto” con el Nombre del Proyecto  y “Autor” con el nombre del autor de este documento después ir a Personalizar y actualizar el valor “Numero de Documento” en la lista de propiedades del mismo dialogo, por el nuevo número de versión. Posteriormente cerrar el dialogo actualizar el documento seleccionando en el menú Editar &gt; Seleccionar todo o Ctrl–E y presionar F9, o simplemente dar un clic sobre el campo y presionar F9. Esto debe repetirse también en el índice, encabezado y  pie de página, en todas sus secciones.]</w:t>
+        <w:t xml:space="preserve">Para actualizar los campos en Microsoft Word (los cuales se muestran sobre un fondo gris cuando se selecciona], ir a Archivo &gt; Propiedades &gt; Resumen y reemplazar los campos “Asunto” con el Nombre del Proyecto  y “Autor” con el nombre del autor de este documento después ir a Personalizar y actualizar el valor “Numero de Documento” en la lista de propiedades del mismo dialogo, por el nuevo número de versión. Posteriormente cerrar el dialogo actualizar el documento seleccionando en el menú Editar &gt; Seleccionar todo o </w:t>
+      </w:r>
+      <w:proofErr w:type="spellStart"/>
+      <w:r>
+        <w:t>Ctrl</w:t>
+      </w:r>
+      <w:proofErr w:type="spellEnd"/>
+      <w:r>
+        <w:t>–E y presionar F9, o simplemente dar un clic sobre el campo y presionar F9. Esto debe repetirse también en el índice, encabezado y  pie de página, en todas sus secciones.]</w:t>
       </w:r>
     </w:p>
     <w:p>
@@ -3224,7 +3276,15 @@
         <w:t xml:space="preserve"> cm.</w:t>
       </w:r>
       <w:r>
-        <w:t xml:space="preserve"> En el margen superior se colocará sobre el borde derecho  el logo de PSI, mientras que en el lado izquierdo estará ubicado el logo de la UNPA conjuntamente con el Nombre del Documento, ubicando debajo de este el Nombre del Proyecto. Se debe utilizar el tipo de letra Calibri 11 pto.</w:t>
+        <w:t xml:space="preserve"> En el margen superior se colocará sobre el borde derecho  el logo de PSI, mientras que en el lado izquierdo estará ubicado el logo de la UNPA conjuntamente con el Nombre del Documento, ubicando debajo de este el Nombre del Proyecto. Se debe utilizar el tipo de letra Calibri 11 </w:t>
+      </w:r>
+      <w:proofErr w:type="spellStart"/>
+      <w:r>
+        <w:t>pto</w:t>
+      </w:r>
+      <w:proofErr w:type="spellEnd"/>
+      <w:r>
+        <w:t>.</w:t>
       </w:r>
     </w:p>
     <w:p>
@@ -3964,7 +4024,15 @@
         <w:t xml:space="preserve">01 </w:t>
       </w:r>
       <w:r>
-        <w:t>cm. En el margen inferior, con una línea sencilla debajo de la cual se colocará sobre la derecha el número de página y sobre la izquierda el Nombre del Documento. Se debe utilizar el tipo de letra Calibri 11 pto.</w:t>
+        <w:t xml:space="preserve">cm. En el margen inferior, con una línea sencilla debajo de la cual se colocará sobre la derecha el número de página y sobre la izquierda el Nombre del Documento. Se debe utilizar el tipo de letra Calibri 11 </w:t>
+      </w:r>
+      <w:proofErr w:type="spellStart"/>
+      <w:r>
+        <w:t>pto</w:t>
+      </w:r>
+      <w:proofErr w:type="spellEnd"/>
+      <w:r>
+        <w:t>.</w:t>
       </w:r>
     </w:p>
     <w:p>
@@ -4104,7 +4172,15 @@
         <w:pStyle w:val="PSI-Normal"/>
       </w:pPr>
       <w:r>
-        <w:t>Justificado.  Tipo de letra Calibri 11 pto. Si existe un diagrama en el cuerpo del documento, no debe quedar parte en una hoja y parte en otra. El diagrama completo, debe quedar en la misma hoja. Entiéndase por diagrama a tablas, dibujos, y demás.</w:t>
+        <w:t xml:space="preserve">Justificado.  Tipo de letra Calibri 11 </w:t>
+      </w:r>
+      <w:proofErr w:type="spellStart"/>
+      <w:r>
+        <w:t>pto</w:t>
+      </w:r>
+      <w:proofErr w:type="spellEnd"/>
+      <w:r>
+        <w:t>. Si existe un diagrama en el cuerpo del documento, no debe quedar parte en una hoja y parte en otra. El diagrama completo, debe quedar en la misma hoja. Entiéndase por diagrama a tablas, dibujos, y demás.</w:t>
       </w:r>
     </w:p>
     <w:p/>
@@ -4902,7 +4978,15 @@
               <w:t>Tamaño</w:t>
             </w:r>
             <w:r>
-              <w:t xml:space="preserve">: 14 pto. Negrita. </w:t>
+              <w:t xml:space="preserve">: 14 </w:t>
+            </w:r>
+            <w:proofErr w:type="spellStart"/>
+            <w:r>
+              <w:t>pto</w:t>
+            </w:r>
+            <w:proofErr w:type="spellEnd"/>
+            <w:r>
+              <w:t xml:space="preserve">. Negrita. </w:t>
             </w:r>
             <w:r>
               <w:br/>
@@ -5110,7 +5194,15 @@
               <w:t>3</w:t>
             </w:r>
             <w:r>
-              <w:t xml:space="preserve"> pto. Negrita. </w:t>
+              <w:t xml:space="preserve"> </w:t>
+            </w:r>
+            <w:proofErr w:type="spellStart"/>
+            <w:r>
+              <w:t>pto</w:t>
+            </w:r>
+            <w:proofErr w:type="spellEnd"/>
+            <w:r>
+              <w:t xml:space="preserve">. Negrita. </w:t>
             </w:r>
             <w:r>
               <w:br/>
@@ -5310,7 +5402,15 @@
               <w:t>Tamaño</w:t>
             </w:r>
             <w:r>
-              <w:t xml:space="preserve">: 11 pto. Negrita. </w:t>
+              <w:t xml:space="preserve">: 11 </w:t>
+            </w:r>
+            <w:proofErr w:type="spellStart"/>
+            <w:r>
+              <w:t>pto</w:t>
+            </w:r>
+            <w:proofErr w:type="spellEnd"/>
+            <w:r>
+              <w:t xml:space="preserve">. Negrita. </w:t>
             </w:r>
             <w:r>
               <w:br/>
@@ -5494,7 +5594,15 @@
               <w:t>Tamaño</w:t>
             </w:r>
             <w:r>
-              <w:t xml:space="preserve">: 11 pto. Negrita. </w:t>
+              <w:t xml:space="preserve">: 11 </w:t>
+            </w:r>
+            <w:proofErr w:type="spellStart"/>
+            <w:r>
+              <w:t>pto</w:t>
+            </w:r>
+            <w:proofErr w:type="spellEnd"/>
+            <w:r>
+              <w:t xml:space="preserve">. Negrita. </w:t>
             </w:r>
             <w:r>
               <w:br/>
@@ -6068,7 +6176,27 @@
           <w:b/>
         </w:rPr>
         <w:lastRenderedPageBreak/>
-        <w:t xml:space="preserve">Logo de PSI Group </w:t>
+        <w:t>Logo de</w:t>
+      </w:r>
+      <w:r>
+        <w:rPr>
+          <w:b/>
+        </w:rPr>
+        <w:t xml:space="preserve"> T-</w:t>
+      </w:r>
+      <w:proofErr w:type="spellStart"/>
+      <w:r>
+        <w:rPr>
+          <w:b/>
+        </w:rPr>
+        <w:t>Code</w:t>
+      </w:r>
+      <w:proofErr w:type="spellEnd"/>
+      <w:r>
+        <w:rPr>
+          <w:b/>
+        </w:rPr>
+        <w:t xml:space="preserve"> </w:t>
       </w:r>
       <w:r>
         <w:t xml:space="preserve">del lado Izquierdo inferior </w:t>
@@ -6280,8 +6408,16 @@
       <w:rPr>
         <w:lang w:val="es-AR"/>
       </w:rPr>
-      <w:t>T-Code</w:t>
+      <w:t>T-</w:t>
     </w:r>
+    <w:proofErr w:type="spellStart"/>
+    <w:r>
+      <w:rPr>
+        <w:lang w:val="es-AR"/>
+      </w:rPr>
+      <w:t>Code</w:t>
+    </w:r>
+    <w:proofErr w:type="spellEnd"/>
     <w:r>
       <w:rPr>
         <w:lang w:val="es-AR"/>
@@ -6669,8 +6805,44 @@
       <w:rPr>
         <w:lang w:val="es-AR"/>
       </w:rPr>
-      <w:t>Hugo Frey, Agustin Collareda y Cintia Hernandez</w:t>
+      <w:t xml:space="preserve">Hugo Frey, </w:t>
     </w:r>
+    <w:proofErr w:type="spellStart"/>
+    <w:r>
+      <w:rPr>
+        <w:lang w:val="es-AR"/>
+      </w:rPr>
+      <w:t>Agustin</w:t>
+    </w:r>
+    <w:proofErr w:type="spellEnd"/>
+    <w:r>
+      <w:rPr>
+        <w:lang w:val="es-AR"/>
+      </w:rPr>
+      <w:t xml:space="preserve"> </w:t>
+    </w:r>
+    <w:proofErr w:type="spellStart"/>
+    <w:r>
+      <w:rPr>
+        <w:lang w:val="es-AR"/>
+      </w:rPr>
+      <w:t>Collareda</w:t>
+    </w:r>
+    <w:proofErr w:type="spellEnd"/>
+    <w:r>
+      <w:rPr>
+        <w:lang w:val="es-AR"/>
+      </w:rPr>
+      <w:t xml:space="preserve"> y Cintia </w:t>
+    </w:r>
+    <w:proofErr w:type="spellStart"/>
+    <w:r>
+      <w:rPr>
+        <w:lang w:val="es-AR"/>
+      </w:rPr>
+      <w:t>Hernandez</w:t>
+    </w:r>
+    <w:proofErr w:type="spellEnd"/>
   </w:p>
 </w:ftr>
 </file>
@@ -7165,7 +7337,23 @@
         <w:rFonts w:ascii="Cambria" w:eastAsia="Times New Roman" w:hAnsi="Cambria"/>
         <w:szCs w:val="36"/>
       </w:rPr>
-      <w:t>Vesta Risk Manager</w:t>
+      <w:t xml:space="preserve">Vesta </w:t>
+    </w:r>
+    <w:proofErr w:type="spellStart"/>
+    <w:r>
+      <w:rPr>
+        <w:rFonts w:ascii="Cambria" w:eastAsia="Times New Roman" w:hAnsi="Cambria"/>
+        <w:szCs w:val="36"/>
+      </w:rPr>
+      <w:t>Risk</w:t>
+    </w:r>
+    <w:proofErr w:type="spellEnd"/>
+    <w:r>
+      <w:rPr>
+        <w:rFonts w:ascii="Cambria" w:eastAsia="Times New Roman" w:hAnsi="Cambria"/>
+        <w:szCs w:val="36"/>
+      </w:rPr>
+      <w:t xml:space="preserve"> Manager</w:t>
     </w:r>
     <w:r>
       <w:rPr>

</xml_diff>